<commit_message>
Applied wiki lab feedback
</commit_message>
<xml_diff>
--- a/labs/vsts/pul/word/Collaboration Experiences for Development Teams using Visual Studio Team Services.docx
+++ b/labs/vsts/pul/word/Collaboration Experiences for Development Teams using Visual Studio Team Services.docx
@@ -74,7 +74,6 @@
           <w:lang w:eastAsia="ko-KR"/>
         </w:rPr>
         <w:tab/>
-        <w:t>6</w:t>
       </w:r>
       <w:r>
         <w:rPr>
@@ -82,7 +81,7 @@
           <w:noProof/>
           <w:lang w:eastAsia="ko-KR"/>
         </w:rPr>
-        <w:t>/</w:t>
+        <w:t>7</w:t>
       </w:r>
       <w:r>
         <w:rPr>
@@ -90,8 +89,18 @@
           <w:noProof/>
           <w:lang w:eastAsia="ko-KR"/>
         </w:rPr>
-        <w:t>17</w:t>
-      </w:r>
+        <w:t>/</w:t>
+      </w:r>
+      <w:r>
+        <w:rPr>
+          <w:rFonts w:eastAsia="Batang"/>
+          <w:noProof/>
+          <w:lang w:eastAsia="ko-KR"/>
+        </w:rPr>
+        <w:t>9</w:t>
+      </w:r>
+      <w:bookmarkStart w:id="0" w:name="_GoBack"/>
+      <w:bookmarkEnd w:id="0"/>
       <w:r>
         <w:rPr>
           <w:rFonts w:eastAsia="Batang"/>
@@ -185,7 +194,7 @@
           <w:r>
             <w:fldChar w:fldCharType="separate"/>
           </w:r>
-          <w:hyperlink w:anchor="_Toc517009931" w:history="1">
+          <w:hyperlink w:anchor="_Toc518894613" w:history="1">
             <w:r>
               <w:rPr>
                 <w:rStyle w:val="Hyperlink"/>
@@ -212,7 +221,7 @@
                 <w:noProof/>
                 <w:webHidden/>
               </w:rPr>
-              <w:instrText xml:space="preserve"> PAGEREF _Toc517009931 \h </w:instrText>
+              <w:instrText xml:space="preserve"> PAGEREF _Toc518894613 \h </w:instrText>
             </w:r>
             <w:r>
               <w:rPr>
@@ -254,7 +263,7 @@
               <w:lang w:bidi="ar-SA"/>
             </w:rPr>
           </w:pPr>
-          <w:hyperlink w:anchor="_Toc517009932" w:history="1">
+          <w:hyperlink w:anchor="_Toc518894614" w:history="1">
             <w:r>
               <w:rPr>
                 <w:rStyle w:val="Hyperlink"/>
@@ -281,7 +290,7 @@
                 <w:noProof/>
                 <w:webHidden/>
               </w:rPr>
-              <w:instrText xml:space="preserve"> PAGEREF _Toc517009932 \h </w:instrText>
+              <w:instrText xml:space="preserve"> PAGEREF _Toc518894614 \h </w:instrText>
             </w:r>
             <w:r>
               <w:rPr>
@@ -320,7 +329,7 @@
               <w:lang w:bidi="ar-SA"/>
             </w:rPr>
           </w:pPr>
-          <w:hyperlink w:anchor="_Toc517009933" w:history="1">
+          <w:hyperlink w:anchor="_Toc518894615" w:history="1">
             <w:r>
               <w:rPr>
                 <w:rStyle w:val="Hyperlink"/>
@@ -355,7 +364,7 @@
                 <w:noProof/>
                 <w:webHidden/>
               </w:rPr>
-              <w:instrText xml:space="preserve"> PAGEREF _Toc517009933 \h </w:instrText>
+              <w:instrText xml:space="preserve"> PAGEREF _Toc518894615 \h </w:instrText>
             </w:r>
             <w:r>
               <w:rPr>
@@ -397,7 +406,7 @@
               <w:lang w:bidi="ar-SA"/>
             </w:rPr>
           </w:pPr>
-          <w:hyperlink w:anchor="_Toc517009934" w:history="1">
+          <w:hyperlink w:anchor="_Toc518894616" w:history="1">
             <w:r>
               <w:rPr>
                 <w:rStyle w:val="Hyperlink"/>
@@ -432,7 +441,7 @@
                 <w:noProof/>
                 <w:webHidden/>
               </w:rPr>
-              <w:instrText xml:space="preserve"> PAGEREF _Toc517009934 \h </w:instrText>
+              <w:instrText xml:space="preserve"> PAGEREF _Toc518894616 \h </w:instrText>
             </w:r>
             <w:r>
               <w:rPr>
@@ -474,7 +483,7 @@
               <w:lang w:bidi="ar-SA"/>
             </w:rPr>
           </w:pPr>
-          <w:hyperlink w:anchor="_Toc517009935" w:history="1">
+          <w:hyperlink w:anchor="_Toc518894617" w:history="1">
             <w:r>
               <w:rPr>
                 <w:rStyle w:val="Hyperlink"/>
@@ -509,7 +518,7 @@
                 <w:noProof/>
                 <w:webHidden/>
               </w:rPr>
-              <w:instrText xml:space="preserve"> PAGEREF _Toc517009935 \h </w:instrText>
+              <w:instrText xml:space="preserve"> PAGEREF _Toc518894617 \h </w:instrText>
             </w:r>
             <w:r>
               <w:rPr>
@@ -530,6 +539,83 @@
                 <w:webHidden/>
               </w:rPr>
               <w:t>8</w:t>
+            </w:r>
+            <w:r>
+              <w:rPr>
+                <w:noProof/>
+                <w:webHidden/>
+              </w:rPr>
+              <w:fldChar w:fldCharType="end"/>
+            </w:r>
+          </w:hyperlink>
+        </w:p>
+        <w:p>
+          <w:pPr>
+            <w:pStyle w:val="TOC2"/>
+            <w:tabs>
+              <w:tab w:val="right" w:leader="dot" w:pos="9710"/>
+            </w:tabs>
+            <w:rPr>
+              <w:noProof/>
+              <w:lang w:bidi="ar-SA"/>
+            </w:rPr>
+          </w:pPr>
+          <w:hyperlink w:anchor="_Toc518894618" w:history="1">
+            <w:r>
+              <w:rPr>
+                <w:rStyle w:val="Hyperlink"/>
+                <w:noProof/>
+                <w:lang w:val="en"/>
+              </w:rPr>
+              <w:t xml:space="preserve">Task 3: </w:t>
+            </w:r>
+            <w:r>
+              <w:rPr>
+                <w:rStyle w:val="Hyperlink"/>
+                <w:noProof/>
+              </w:rPr>
+              <w:t>Publishing code as a wiki</w:t>
+            </w:r>
+            <w:r>
+              <w:rPr>
+                <w:noProof/>
+                <w:webHidden/>
+              </w:rPr>
+              <w:tab/>
+            </w:r>
+            <w:r>
+              <w:rPr>
+                <w:noProof/>
+                <w:webHidden/>
+              </w:rPr>
+              <w:fldChar w:fldCharType="begin"/>
+            </w:r>
+            <w:r>
+              <w:rPr>
+                <w:noProof/>
+                <w:webHidden/>
+              </w:rPr>
+              <w:instrText xml:space="preserve"> PAGEREF _Toc518894618 \h </w:instrText>
+            </w:r>
+            <w:r>
+              <w:rPr>
+                <w:noProof/>
+                <w:webHidden/>
+              </w:rPr>
+            </w:r>
+            <w:r>
+              <w:rPr>
+                <w:noProof/>
+                <w:webHidden/>
+              </w:rPr>
+              <w:fldChar w:fldCharType="separate"/>
+            </w:r>
+            <w:r>
+              <w:rPr>
+                <w:noProof/>
+                <w:webHidden/>
+              </w:rPr>
+              <w:t>12</w:t>
             </w:r>
             <w:r>
               <w:rPr>
@@ -573,11 +659,11 @@
       <w:pPr>
         <w:pStyle w:val="Heading1"/>
       </w:pPr>
-      <w:bookmarkStart w:id="0" w:name="_Toc517009931"/>
+      <w:bookmarkStart w:id="1" w:name="_Toc518894613"/>
       <w:r>
         <w:t>Overview</w:t>
       </w:r>
-      <w:bookmarkEnd w:id="0"/>
+      <w:bookmarkEnd w:id="1"/>
     </w:p>
     <w:p>
       <w:pPr>
@@ -631,8 +717,6 @@
       <w:r>
         <w:t xml:space="preserve"> conveniently write pages that help your team members and other users understand, use, and contribute to your project.</w:t>
       </w:r>
-      <w:bookmarkStart w:id="1" w:name="_GoBack"/>
-      <w:bookmarkEnd w:id="1"/>
     </w:p>
     <w:p>
       <w:pPr>
@@ -641,7 +725,7 @@
       <w:bookmarkStart w:id="2" w:name="_Toc474717775"/>
       <w:bookmarkStart w:id="3" w:name="_Toc515956188"/>
       <w:bookmarkStart w:id="4" w:name="_Toc515974988"/>
-      <w:bookmarkStart w:id="5" w:name="_Toc517009932"/>
+      <w:bookmarkStart w:id="5" w:name="_Toc518894614"/>
       <w:r>
         <w:t>Prerequisites</w:t>
       </w:r>
@@ -685,7 +769,7 @@
         </w:rPr>
       </w:pPr>
       <w:bookmarkStart w:id="6" w:name="_Toc497941874"/>
-      <w:bookmarkStart w:id="7" w:name="_Toc517009933"/>
+      <w:bookmarkStart w:id="7" w:name="_Toc518894615"/>
       <w:r>
         <w:rPr>
           <w:lang w:val="en"/>
@@ -733,7 +817,7 @@
         </w:rPr>
       </w:pPr>
       <w:bookmarkStart w:id="8" w:name="_Toc497941875"/>
-      <w:bookmarkStart w:id="9" w:name="_Toc517009934"/>
+      <w:bookmarkStart w:id="9" w:name="_Toc518894616"/>
       <w:r>
         <w:rPr>
           <w:lang w:val="en"/>
@@ -3231,7 +3315,7 @@
         </w:rPr>
       </w:pPr>
       <w:bookmarkStart w:id="10" w:name="_Toc497941876"/>
-      <w:bookmarkStart w:id="11" w:name="_Toc517009935"/>
+      <w:bookmarkStart w:id="11" w:name="_Toc518894617"/>
       <w:r>
         <w:rPr>
           <w:lang w:val="en"/>
@@ -4621,18 +4705,1259 @@
         <w:pStyle w:val="ppBodyText"/>
         <w:numPr>
           <w:ilvl w:val="0"/>
-          <w:numId w:val="1"/>
+          <w:numId w:val="0"/>
         </w:numPr>
       </w:pPr>
+    </w:p>
+    <w:p>
+      <w:pPr>
+        <w:pStyle w:val="Heading2"/>
+        <w:rPr>
+          <w:lang w:val="en"/>
+        </w:rPr>
+      </w:pPr>
+      <w:bookmarkStart w:id="12" w:name="_Toc518894618"/>
+      <w:r>
+        <w:rPr>
+          <w:lang w:val="en"/>
+        </w:rPr>
+        <w:t>Task 3</w:t>
+      </w:r>
+      <w:r>
+        <w:rPr>
+          <w:lang w:val="en"/>
+        </w:rPr>
+        <w:t xml:space="preserve">: </w:t>
+      </w:r>
+      <w:r>
+        <w:t xml:space="preserve">Publishing </w:t>
+      </w:r>
+      <w:r>
+        <w:t>code as a wiki</w:t>
+      </w:r>
+      <w:bookmarkEnd w:id="12"/>
+    </w:p>
+    <w:p>
+      <w:pPr>
+        <w:pStyle w:val="ppBodyText"/>
+        <w:numPr>
+          <w:ilvl w:val="0"/>
+          <w:numId w:val="0"/>
+        </w:numPr>
+      </w:pPr>
+      <w:r>
+        <w:t>Y</w:t>
+      </w:r>
+      <w:r>
+        <w:t xml:space="preserve">ou can </w:t>
+      </w:r>
+      <w:r>
+        <w:t xml:space="preserve">also </w:t>
+      </w:r>
+      <w:r>
+        <w:t>publish markdown files from a git repository to the VSTS Wiki. Developers often write SDK documents, product documentation, or README files explaining a product in a git repository. Such pages are often updated alongside code in the code repository. Git provides a friction free experience where code and docs can live on the same branch and are reviewed together in pull requests and are released together using the same build and release process.</w:t>
+      </w:r>
+    </w:p>
+    <w:p>
+      <w:pPr>
+        <w:pStyle w:val="ppBodyText"/>
+        <w:numPr>
+          <w:ilvl w:val="0"/>
+          <w:numId w:val="37"/>
+        </w:numPr>
+      </w:pPr>
+      <w:r>
+        <w:t xml:space="preserve">Navigate to the </w:t>
+      </w:r>
+      <w:r>
+        <w:rPr>
+          <w:b/>
+        </w:rPr>
+        <w:t>Code</w:t>
+      </w:r>
+      <w:r>
+        <w:t xml:space="preserve"> hub.</w:t>
+      </w:r>
+    </w:p>
+    <w:p>
+      <w:pPr>
+        <w:pStyle w:val="ppBodyText"/>
+        <w:numPr>
+          <w:ilvl w:val="0"/>
+          <w:numId w:val="0"/>
+        </w:numPr>
+        <w:ind w:left="360"/>
+      </w:pPr>
+      <w:r>
+        <w:rPr>
+          <w:noProof/>
+          <w:lang w:bidi="ar-SA"/>
+        </w:rPr>
+        <w:drawing>
+          <wp:inline distT="0" distB="0" distL="0" distR="0" wp14:anchorId="666BAFA4" wp14:editId="4C3E0AFB">
+            <wp:extent cx="1266667" cy="1342857"/>
+            <wp:effectExtent l="0" t="0" r="0" b="0"/>
+            <wp:docPr id="7" name="Picture 7"/>
+            <wp:cNvGraphicFramePr>
+              <a:graphicFrameLocks xmlns:a="http://schemas.openxmlformats.org/drawingml/2006/main" noChangeAspect="1"/>
+            </wp:cNvGraphicFramePr>
+            <a:graphic xmlns:a="http://schemas.openxmlformats.org/drawingml/2006/main">
+              <a:graphicData uri="http://schemas.openxmlformats.org/drawingml/2006/picture">
+                <pic:pic xmlns:pic="http://schemas.openxmlformats.org/drawingml/2006/picture">
+                  <pic:nvPicPr>
+                    <pic:cNvPr id="1" name=""/>
+                    <pic:cNvPicPr/>
+                  </pic:nvPicPr>
+                  <pic:blipFill>
+                    <a:blip r:embed="rId51"/>
+                    <a:stretch>
+                      <a:fillRect/>
+                    </a:stretch>
+                  </pic:blipFill>
+                  <pic:spPr>
+                    <a:xfrm>
+                      <a:off x="0" y="0"/>
+                      <a:ext cx="1266667" cy="1342857"/>
+                    </a:xfrm>
+                    <a:prstGeom prst="rect">
+                      <a:avLst/>
+                    </a:prstGeom>
+                  </pic:spPr>
+                </pic:pic>
+              </a:graphicData>
+            </a:graphic>
+          </wp:inline>
+        </w:drawing>
+      </w:r>
+    </w:p>
+    <w:p>
+      <w:pPr>
+        <w:pStyle w:val="ppBodyText"/>
+        <w:numPr>
+          <w:ilvl w:val="0"/>
+          <w:numId w:val="37"/>
+        </w:numPr>
+      </w:pPr>
+      <w:r>
+        <w:lastRenderedPageBreak/>
+        <w:t xml:space="preserve">From the repo dropdown, select </w:t>
+      </w:r>
+      <w:r>
+        <w:rPr>
+          <w:b/>
+        </w:rPr>
+        <w:t>New repository</w:t>
+      </w:r>
+      <w:r>
+        <w:t>.</w:t>
+      </w:r>
+    </w:p>
+    <w:p>
+      <w:pPr>
+        <w:pStyle w:val="ppBodyText"/>
+        <w:numPr>
+          <w:ilvl w:val="0"/>
+          <w:numId w:val="0"/>
+        </w:numPr>
+        <w:ind w:left="360"/>
+      </w:pPr>
+      <w:r>
+        <w:rPr>
+          <w:noProof/>
+          <w:lang w:bidi="ar-SA"/>
+        </w:rPr>
+        <w:drawing>
+          <wp:inline distT="0" distB="0" distL="0" distR="0" wp14:anchorId="609B9EEA" wp14:editId="4D2C6E85">
+            <wp:extent cx="5580952" cy="1333333"/>
+            <wp:effectExtent l="0" t="0" r="1270" b="635"/>
+            <wp:docPr id="8" name="Picture 8"/>
+            <wp:cNvGraphicFramePr>
+              <a:graphicFrameLocks xmlns:a="http://schemas.openxmlformats.org/drawingml/2006/main" noChangeAspect="1"/>
+            </wp:cNvGraphicFramePr>
+            <a:graphic xmlns:a="http://schemas.openxmlformats.org/drawingml/2006/main">
+              <a:graphicData uri="http://schemas.openxmlformats.org/drawingml/2006/picture">
+                <pic:pic xmlns:pic="http://schemas.openxmlformats.org/drawingml/2006/picture">
+                  <pic:nvPicPr>
+                    <pic:cNvPr id="1" name=""/>
+                    <pic:cNvPicPr/>
+                  </pic:nvPicPr>
+                  <pic:blipFill>
+                    <a:blip r:embed="rId52"/>
+                    <a:stretch>
+                      <a:fillRect/>
+                    </a:stretch>
+                  </pic:blipFill>
+                  <pic:spPr>
+                    <a:xfrm>
+                      <a:off x="0" y="0"/>
+                      <a:ext cx="5580952" cy="1333333"/>
+                    </a:xfrm>
+                    <a:prstGeom prst="rect">
+                      <a:avLst/>
+                    </a:prstGeom>
+                  </pic:spPr>
+                </pic:pic>
+              </a:graphicData>
+            </a:graphic>
+          </wp:inline>
+        </w:drawing>
+      </w:r>
+    </w:p>
+    <w:p>
+      <w:pPr>
+        <w:pStyle w:val="ppBodyText"/>
+        <w:numPr>
+          <w:ilvl w:val="0"/>
+          <w:numId w:val="37"/>
+        </w:numPr>
+      </w:pPr>
+      <w:r>
+        <w:t xml:space="preserve">Create a new repository named </w:t>
+      </w:r>
+      <w:r>
+        <w:rPr>
+          <w:b/>
+        </w:rPr>
+        <w:t>“PULWiki”</w:t>
+      </w:r>
+      <w:r>
+        <w:t xml:space="preserve"> and check </w:t>
+      </w:r>
+      <w:r>
+        <w:rPr>
+          <w:b/>
+        </w:rPr>
+        <w:t>Add a README to describe your repository</w:t>
+      </w:r>
+      <w:r>
+        <w:t>.</w:t>
+      </w:r>
+    </w:p>
+    <w:p>
+      <w:pPr>
+        <w:pStyle w:val="ppBodyText"/>
+        <w:numPr>
+          <w:ilvl w:val="0"/>
+          <w:numId w:val="0"/>
+        </w:numPr>
+        <w:ind w:left="360"/>
+      </w:pPr>
+      <w:r>
+        <w:rPr>
+          <w:noProof/>
+          <w:lang w:bidi="ar-SA"/>
+        </w:rPr>
+        <w:drawing>
+          <wp:inline distT="0" distB="0" distL="0" distR="0" wp14:anchorId="01CD6634" wp14:editId="073B3741">
+            <wp:extent cx="4381500" cy="3076575"/>
+            <wp:effectExtent l="0" t="0" r="0" b="9525"/>
+            <wp:docPr id="11" name="Picture 11" descr="C:\Users\Ed\AppData\Local\Temp\SNAGHTML35fd673c.PNG"/>
+            <wp:cNvGraphicFramePr>
+              <a:graphicFrameLocks xmlns:a="http://schemas.openxmlformats.org/drawingml/2006/main" noChangeAspect="1"/>
+            </wp:cNvGraphicFramePr>
+            <a:graphic xmlns:a="http://schemas.openxmlformats.org/drawingml/2006/main">
+              <a:graphicData uri="http://schemas.openxmlformats.org/drawingml/2006/picture">
+                <pic:pic xmlns:pic="http://schemas.openxmlformats.org/drawingml/2006/picture">
+                  <pic:nvPicPr>
+                    <pic:cNvPr id="0" name="Picture 1" descr="C:\Users\Ed\AppData\Local\Temp\SNAGHTML35fd673c.PNG"/>
+                    <pic:cNvPicPr>
+                      <a:picLocks noChangeAspect="1" noChangeArrowheads="1"/>
+                    </pic:cNvPicPr>
+                  </pic:nvPicPr>
+                  <pic:blipFill>
+                    <a:blip r:embed="rId53">
+                      <a:extLst>
+                        <a:ext uri="{28A0092B-C50C-407E-A947-70E740481C1C}">
+                          <a14:useLocalDpi xmlns:a14="http://schemas.microsoft.com/office/drawing/2010/main" val="0"/>
+                        </a:ext>
+                      </a:extLst>
+                    </a:blip>
+                    <a:srcRect/>
+                    <a:stretch>
+                      <a:fillRect/>
+                    </a:stretch>
+                  </pic:blipFill>
+                  <pic:spPr bwMode="auto">
+                    <a:xfrm>
+                      <a:off x="0" y="0"/>
+                      <a:ext cx="4381500" cy="3076575"/>
+                    </a:xfrm>
+                    <a:prstGeom prst="rect">
+                      <a:avLst/>
+                    </a:prstGeom>
+                    <a:noFill/>
+                    <a:ln>
+                      <a:noFill/>
+                    </a:ln>
+                  </pic:spPr>
+                </pic:pic>
+              </a:graphicData>
+            </a:graphic>
+          </wp:inline>
+        </w:drawing>
+      </w:r>
+    </w:p>
+    <w:p>
+      <w:pPr>
+        <w:pStyle w:val="ppBodyText"/>
+        <w:numPr>
+          <w:ilvl w:val="0"/>
+          <w:numId w:val="37"/>
+        </w:numPr>
+      </w:pPr>
+      <w:r>
+        <w:t xml:space="preserve">Navigate to </w:t>
+      </w:r>
+      <w:r>
+        <w:rPr>
+          <w:b/>
+        </w:rPr>
+        <w:t>Overview | Wiki</w:t>
+      </w:r>
+      <w:r>
+        <w:t>.</w:t>
+      </w:r>
+    </w:p>
+    <w:p>
+      <w:pPr>
+        <w:pStyle w:val="ppBodyText"/>
+        <w:numPr>
+          <w:ilvl w:val="0"/>
+          <w:numId w:val="0"/>
+        </w:numPr>
+        <w:ind w:left="360"/>
+      </w:pPr>
+      <w:r>
+        <w:rPr>
+          <w:noProof/>
+          <w:lang w:bidi="ar-SA"/>
+        </w:rPr>
+        <w:drawing>
+          <wp:inline distT="0" distB="0" distL="0" distR="0" wp14:anchorId="040372B5" wp14:editId="13544C38">
+            <wp:extent cx="4238095" cy="2133333"/>
+            <wp:effectExtent l="0" t="0" r="0" b="635"/>
+            <wp:docPr id="12" name="Picture 12"/>
+            <wp:cNvGraphicFramePr>
+              <a:graphicFrameLocks xmlns:a="http://schemas.openxmlformats.org/drawingml/2006/main" noChangeAspect="1"/>
+            </wp:cNvGraphicFramePr>
+            <a:graphic xmlns:a="http://schemas.openxmlformats.org/drawingml/2006/main">
+              <a:graphicData uri="http://schemas.openxmlformats.org/drawingml/2006/picture">
+                <pic:pic xmlns:pic="http://schemas.openxmlformats.org/drawingml/2006/picture">
+                  <pic:nvPicPr>
+                    <pic:cNvPr id="1" name=""/>
+                    <pic:cNvPicPr/>
+                  </pic:nvPicPr>
+                  <pic:blipFill>
+                    <a:blip r:embed="rId54"/>
+                    <a:stretch>
+                      <a:fillRect/>
+                    </a:stretch>
+                  </pic:blipFill>
+                  <pic:spPr>
+                    <a:xfrm>
+                      <a:off x="0" y="0"/>
+                      <a:ext cx="4238095" cy="2133333"/>
+                    </a:xfrm>
+                    <a:prstGeom prst="rect">
+                      <a:avLst/>
+                    </a:prstGeom>
+                  </pic:spPr>
+                </pic:pic>
+              </a:graphicData>
+            </a:graphic>
+          </wp:inline>
+        </w:drawing>
+      </w:r>
+    </w:p>
+    <w:p>
+      <w:pPr>
+        <w:pStyle w:val="ppBodyText"/>
+        <w:numPr>
+          <w:ilvl w:val="0"/>
+          <w:numId w:val="37"/>
+        </w:numPr>
+      </w:pPr>
+      <w:r>
+        <w:t xml:space="preserve">From the wiki dropdown, select </w:t>
+      </w:r>
+      <w:r>
+        <w:rPr>
+          <w:b/>
+        </w:rPr>
+        <w:t>Publish code as wiki</w:t>
+      </w:r>
+      <w:r>
+        <w:t>.</w:t>
+      </w:r>
+    </w:p>
+    <w:p>
+      <w:pPr>
+        <w:pStyle w:val="ppBodyText"/>
+        <w:numPr>
+          <w:ilvl w:val="0"/>
+          <w:numId w:val="0"/>
+        </w:numPr>
+        <w:ind w:left="360"/>
+      </w:pPr>
+      <w:r>
+        <w:rPr>
+          <w:noProof/>
+          <w:lang w:bidi="ar-SA"/>
+        </w:rPr>
+        <w:lastRenderedPageBreak/>
+        <w:drawing>
+          <wp:inline distT="0" distB="0" distL="0" distR="0" wp14:anchorId="2F17EFFD" wp14:editId="445E8D75">
+            <wp:extent cx="3514286" cy="1561905"/>
+            <wp:effectExtent l="0" t="0" r="0" b="635"/>
+            <wp:docPr id="6" name="Picture 6"/>
+            <wp:cNvGraphicFramePr>
+              <a:graphicFrameLocks xmlns:a="http://schemas.openxmlformats.org/drawingml/2006/main" noChangeAspect="1"/>
+            </wp:cNvGraphicFramePr>
+            <a:graphic xmlns:a="http://schemas.openxmlformats.org/drawingml/2006/main">
+              <a:graphicData uri="http://schemas.openxmlformats.org/drawingml/2006/picture">
+                <pic:pic xmlns:pic="http://schemas.openxmlformats.org/drawingml/2006/picture">
+                  <pic:nvPicPr>
+                    <pic:cNvPr id="1" name=""/>
+                    <pic:cNvPicPr/>
+                  </pic:nvPicPr>
+                  <pic:blipFill>
+                    <a:blip r:embed="rId55"/>
+                    <a:stretch>
+                      <a:fillRect/>
+                    </a:stretch>
+                  </pic:blipFill>
+                  <pic:spPr>
+                    <a:xfrm>
+                      <a:off x="0" y="0"/>
+                      <a:ext cx="3514286" cy="1561905"/>
+                    </a:xfrm>
+                    <a:prstGeom prst="rect">
+                      <a:avLst/>
+                    </a:prstGeom>
+                  </pic:spPr>
+                </pic:pic>
+              </a:graphicData>
+            </a:graphic>
+          </wp:inline>
+        </w:drawing>
+      </w:r>
+    </w:p>
+    <w:p>
+      <w:pPr>
+        <w:pStyle w:val="ppBodyText"/>
+        <w:numPr>
+          <w:ilvl w:val="0"/>
+          <w:numId w:val="37"/>
+        </w:numPr>
+      </w:pPr>
+      <w:r>
+        <w:t xml:space="preserve">Select the </w:t>
+      </w:r>
+      <w:r>
+        <w:rPr>
+          <w:b/>
+        </w:rPr>
+        <w:t>PULWiki</w:t>
+      </w:r>
+      <w:r>
+        <w:t xml:space="preserve"> repo and the </w:t>
+      </w:r>
+      <w:r>
+        <w:rPr>
+          <w:b/>
+        </w:rPr>
+        <w:t>/</w:t>
+      </w:r>
+      <w:r>
+        <w:t xml:space="preserve"> folder. This effectively includes everything in our new wiki, but you could easily specify a more precise path if you kept your markdown in a subfolder. Set the </w:t>
+      </w:r>
+      <w:r>
+        <w:rPr>
+          <w:b/>
+        </w:rPr>
+        <w:t>Wiki name</w:t>
+      </w:r>
+      <w:r>
+        <w:t xml:space="preserve"> to </w:t>
+      </w:r>
+      <w:r>
+        <w:rPr>
+          <w:b/>
+        </w:rPr>
+        <w:t>“Repo Wiki”</w:t>
+      </w:r>
+      <w:r>
+        <w:t xml:space="preserve"> and click </w:t>
+      </w:r>
+      <w:r>
+        <w:rPr>
+          <w:b/>
+        </w:rPr>
+        <w:t>Publish</w:t>
+      </w:r>
+      <w:r>
+        <w:t>.</w:t>
+      </w:r>
+    </w:p>
+    <w:p>
+      <w:pPr>
+        <w:pStyle w:val="ppBodyText"/>
+        <w:numPr>
+          <w:ilvl w:val="0"/>
+          <w:numId w:val="0"/>
+        </w:numPr>
+        <w:ind w:left="360"/>
+      </w:pPr>
+      <w:r>
+        <w:rPr>
+          <w:noProof/>
+          <w:lang w:bidi="ar-SA"/>
+        </w:rPr>
+        <w:drawing>
+          <wp:inline distT="0" distB="0" distL="0" distR="0" wp14:anchorId="571C0191" wp14:editId="09C20128">
+            <wp:extent cx="2981325" cy="2924175"/>
+            <wp:effectExtent l="0" t="0" r="9525" b="9525"/>
+            <wp:docPr id="13" name="Picture 13" descr="C:\Users\Ed\AppData\Local\Temp\SNAGHTML3600d123.PNG"/>
+            <wp:cNvGraphicFramePr>
+              <a:graphicFrameLocks xmlns:a="http://schemas.openxmlformats.org/drawingml/2006/main" noChangeAspect="1"/>
+            </wp:cNvGraphicFramePr>
+            <a:graphic xmlns:a="http://schemas.openxmlformats.org/drawingml/2006/main">
+              <a:graphicData uri="http://schemas.openxmlformats.org/drawingml/2006/picture">
+                <pic:pic xmlns:pic="http://schemas.openxmlformats.org/drawingml/2006/picture">
+                  <pic:nvPicPr>
+                    <pic:cNvPr id="0" name="Picture 3" descr="C:\Users\Ed\AppData\Local\Temp\SNAGHTML3600d123.PNG"/>
+                    <pic:cNvPicPr>
+                      <a:picLocks noChangeAspect="1" noChangeArrowheads="1"/>
+                    </pic:cNvPicPr>
+                  </pic:nvPicPr>
+                  <pic:blipFill>
+                    <a:blip r:embed="rId56">
+                      <a:extLst>
+                        <a:ext uri="{28A0092B-C50C-407E-A947-70E740481C1C}">
+                          <a14:useLocalDpi xmlns:a14="http://schemas.microsoft.com/office/drawing/2010/main" val="0"/>
+                        </a:ext>
+                      </a:extLst>
+                    </a:blip>
+                    <a:srcRect/>
+                    <a:stretch>
+                      <a:fillRect/>
+                    </a:stretch>
+                  </pic:blipFill>
+                  <pic:spPr bwMode="auto">
+                    <a:xfrm>
+                      <a:off x="0" y="0"/>
+                      <a:ext cx="2981325" cy="2924175"/>
+                    </a:xfrm>
+                    <a:prstGeom prst="rect">
+                      <a:avLst/>
+                    </a:prstGeom>
+                    <a:noFill/>
+                    <a:ln>
+                      <a:noFill/>
+                    </a:ln>
+                  </pic:spPr>
+                </pic:pic>
+              </a:graphicData>
+            </a:graphic>
+          </wp:inline>
+        </w:drawing>
+      </w:r>
+    </w:p>
+    <w:p>
+      <w:pPr>
+        <w:pStyle w:val="ppBodyText"/>
+        <w:numPr>
+          <w:ilvl w:val="0"/>
+          <w:numId w:val="37"/>
+        </w:numPr>
+      </w:pPr>
+      <w:r>
+        <w:t>The only page in this new wiki is the readme automatically created with the repo.</w:t>
+      </w:r>
+    </w:p>
+    <w:p>
+      <w:pPr>
+        <w:pStyle w:val="ppBodyText"/>
+        <w:numPr>
+          <w:ilvl w:val="0"/>
+          <w:numId w:val="0"/>
+        </w:numPr>
+        <w:ind w:left="360"/>
+      </w:pPr>
+      <w:r>
+        <w:rPr>
+          <w:noProof/>
+          <w:lang w:bidi="ar-SA"/>
+        </w:rPr>
+        <w:lastRenderedPageBreak/>
+        <w:drawing>
+          <wp:inline distT="0" distB="0" distL="0" distR="0" wp14:anchorId="495AE04C" wp14:editId="7075418E">
+            <wp:extent cx="6172200" cy="3030855"/>
+            <wp:effectExtent l="0" t="0" r="0" b="0"/>
+            <wp:docPr id="14" name="Picture 14"/>
+            <wp:cNvGraphicFramePr>
+              <a:graphicFrameLocks xmlns:a="http://schemas.openxmlformats.org/drawingml/2006/main" noChangeAspect="1"/>
+            </wp:cNvGraphicFramePr>
+            <a:graphic xmlns:a="http://schemas.openxmlformats.org/drawingml/2006/main">
+              <a:graphicData uri="http://schemas.openxmlformats.org/drawingml/2006/picture">
+                <pic:pic xmlns:pic="http://schemas.openxmlformats.org/drawingml/2006/picture">
+                  <pic:nvPicPr>
+                    <pic:cNvPr id="1" name=""/>
+                    <pic:cNvPicPr/>
+                  </pic:nvPicPr>
+                  <pic:blipFill>
+                    <a:blip r:embed="rId57"/>
+                    <a:stretch>
+                      <a:fillRect/>
+                    </a:stretch>
+                  </pic:blipFill>
+                  <pic:spPr>
+                    <a:xfrm>
+                      <a:off x="0" y="0"/>
+                      <a:ext cx="6172200" cy="3030855"/>
+                    </a:xfrm>
+                    <a:prstGeom prst="rect">
+                      <a:avLst/>
+                    </a:prstGeom>
+                  </pic:spPr>
+                </pic:pic>
+              </a:graphicData>
+            </a:graphic>
+          </wp:inline>
+        </w:drawing>
+      </w:r>
+    </w:p>
+    <w:p>
+      <w:pPr>
+        <w:pStyle w:val="ppBodyText"/>
+        <w:numPr>
+          <w:ilvl w:val="0"/>
+          <w:numId w:val="37"/>
+        </w:numPr>
+      </w:pPr>
+      <w:r>
+        <w:t xml:space="preserve">Navigate to </w:t>
+      </w:r>
+      <w:r>
+        <w:rPr>
+          <w:b/>
+        </w:rPr>
+        <w:t>Code | Files</w:t>
+      </w:r>
+      <w:r>
+        <w:t>.</w:t>
+      </w:r>
+    </w:p>
+    <w:p>
+      <w:pPr>
+        <w:pStyle w:val="ppBodyText"/>
+        <w:numPr>
+          <w:ilvl w:val="0"/>
+          <w:numId w:val="0"/>
+        </w:numPr>
+        <w:ind w:left="360"/>
+      </w:pPr>
+      <w:r>
+        <w:rPr>
+          <w:noProof/>
+          <w:lang w:bidi="ar-SA"/>
+        </w:rPr>
+        <w:drawing>
+          <wp:inline distT="0" distB="0" distL="0" distR="0" wp14:anchorId="4D50D798" wp14:editId="3681FC9C">
+            <wp:extent cx="4248150" cy="1609725"/>
+            <wp:effectExtent l="0" t="0" r="0" b="9525"/>
+            <wp:docPr id="15" name="Picture 15" descr="C:\Users\Ed\AppData\Local\Temp\SNAGHTML3602c0ae.PNG"/>
+            <wp:cNvGraphicFramePr>
+              <a:graphicFrameLocks xmlns:a="http://schemas.openxmlformats.org/drawingml/2006/main" noChangeAspect="1"/>
+            </wp:cNvGraphicFramePr>
+            <a:graphic xmlns:a="http://schemas.openxmlformats.org/drawingml/2006/main">
+              <a:graphicData uri="http://schemas.openxmlformats.org/drawingml/2006/picture">
+                <pic:pic xmlns:pic="http://schemas.openxmlformats.org/drawingml/2006/picture">
+                  <pic:nvPicPr>
+                    <pic:cNvPr id="0" name="Picture 5" descr="C:\Users\Ed\AppData\Local\Temp\SNAGHTML3602c0ae.PNG"/>
+                    <pic:cNvPicPr>
+                      <a:picLocks noChangeAspect="1" noChangeArrowheads="1"/>
+                    </pic:cNvPicPr>
+                  </pic:nvPicPr>
+                  <pic:blipFill>
+                    <a:blip r:embed="rId58">
+                      <a:extLst>
+                        <a:ext uri="{28A0092B-C50C-407E-A947-70E740481C1C}">
+                          <a14:useLocalDpi xmlns:a14="http://schemas.microsoft.com/office/drawing/2010/main" val="0"/>
+                        </a:ext>
+                      </a:extLst>
+                    </a:blip>
+                    <a:srcRect/>
+                    <a:stretch>
+                      <a:fillRect/>
+                    </a:stretch>
+                  </pic:blipFill>
+                  <pic:spPr bwMode="auto">
+                    <a:xfrm>
+                      <a:off x="0" y="0"/>
+                      <a:ext cx="4248150" cy="1609725"/>
+                    </a:xfrm>
+                    <a:prstGeom prst="rect">
+                      <a:avLst/>
+                    </a:prstGeom>
+                    <a:noFill/>
+                    <a:ln>
+                      <a:noFill/>
+                    </a:ln>
+                  </pic:spPr>
+                </pic:pic>
+              </a:graphicData>
+            </a:graphic>
+          </wp:inline>
+        </w:drawing>
+      </w:r>
+    </w:p>
+    <w:p>
+      <w:r>
+        <w:t xml:space="preserve">Use the file dropdown to select </w:t>
+      </w:r>
+      <w:r>
+        <w:rPr>
+          <w:b/>
+        </w:rPr>
+        <w:t>New | File</w:t>
+      </w:r>
+      <w:r>
+        <w:t>.</w:t>
+      </w:r>
+    </w:p>
+    <w:p>
+      <w:pPr>
+        <w:pStyle w:val="ppBodyText"/>
+        <w:numPr>
+          <w:ilvl w:val="0"/>
+          <w:numId w:val="0"/>
+        </w:numPr>
+        <w:ind w:left="360"/>
+      </w:pPr>
+      <w:r>
+        <w:rPr>
+          <w:noProof/>
+          <w:lang w:bidi="ar-SA"/>
+        </w:rPr>
+        <w:drawing>
+          <wp:inline distT="0" distB="0" distL="0" distR="0" wp14:anchorId="6B3B5E9C" wp14:editId="5FA986A6">
+            <wp:extent cx="4780952" cy="1171429"/>
+            <wp:effectExtent l="0" t="0" r="635" b="0"/>
+            <wp:docPr id="17" name="Picture 17"/>
+            <wp:cNvGraphicFramePr>
+              <a:graphicFrameLocks xmlns:a="http://schemas.openxmlformats.org/drawingml/2006/main" noChangeAspect="1"/>
+            </wp:cNvGraphicFramePr>
+            <a:graphic xmlns:a="http://schemas.openxmlformats.org/drawingml/2006/main">
+              <a:graphicData uri="http://schemas.openxmlformats.org/drawingml/2006/picture">
+                <pic:pic xmlns:pic="http://schemas.openxmlformats.org/drawingml/2006/picture">
+                  <pic:nvPicPr>
+                    <pic:cNvPr id="1" name=""/>
+                    <pic:cNvPicPr/>
+                  </pic:nvPicPr>
+                  <pic:blipFill>
+                    <a:blip r:embed="rId59"/>
+                    <a:stretch>
+                      <a:fillRect/>
+                    </a:stretch>
+                  </pic:blipFill>
+                  <pic:spPr>
+                    <a:xfrm>
+                      <a:off x="0" y="0"/>
+                      <a:ext cx="4780952" cy="1171429"/>
+                    </a:xfrm>
+                    <a:prstGeom prst="rect">
+                      <a:avLst/>
+                    </a:prstGeom>
+                  </pic:spPr>
+                </pic:pic>
+              </a:graphicData>
+            </a:graphic>
+          </wp:inline>
+        </w:drawing>
+      </w:r>
+    </w:p>
+    <w:p>
+      <w:pPr>
+        <w:pStyle w:val="ppBodyText"/>
+        <w:numPr>
+          <w:ilvl w:val="0"/>
+          <w:numId w:val="37"/>
+        </w:numPr>
+      </w:pPr>
+      <w:r>
+        <w:t xml:space="preserve">Enter a new file name of </w:t>
+      </w:r>
+      <w:r>
+        <w:rPr>
+          <w:b/>
+        </w:rPr>
+        <w:t>“My-topic/My-page.md”</w:t>
+      </w:r>
+      <w:r>
+        <w:t xml:space="preserve"> and click </w:t>
+      </w:r>
+      <w:r>
+        <w:rPr>
+          <w:b/>
+        </w:rPr>
+        <w:t>Create</w:t>
+      </w:r>
+      <w:r>
+        <w:t>. Based on the wiki convention, this will add a nested item to the wiki outline that maps to the folder structure of the repo.</w:t>
+      </w:r>
+    </w:p>
+    <w:p>
+      <w:pPr>
+        <w:pStyle w:val="ppBodyText"/>
+        <w:numPr>
+          <w:ilvl w:val="0"/>
+          <w:numId w:val="0"/>
+        </w:numPr>
+        <w:ind w:left="360"/>
+      </w:pPr>
+      <w:r>
+        <w:rPr>
+          <w:noProof/>
+          <w:lang w:bidi="ar-SA"/>
+        </w:rPr>
+        <w:lastRenderedPageBreak/>
+        <w:drawing>
+          <wp:inline distT="0" distB="0" distL="0" distR="0" wp14:anchorId="0F874246" wp14:editId="53063638">
+            <wp:extent cx="4685714" cy="1666667"/>
+            <wp:effectExtent l="0" t="0" r="635" b="0"/>
+            <wp:docPr id="22" name="Picture 22"/>
+            <wp:cNvGraphicFramePr>
+              <a:graphicFrameLocks xmlns:a="http://schemas.openxmlformats.org/drawingml/2006/main" noChangeAspect="1"/>
+            </wp:cNvGraphicFramePr>
+            <a:graphic xmlns:a="http://schemas.openxmlformats.org/drawingml/2006/main">
+              <a:graphicData uri="http://schemas.openxmlformats.org/drawingml/2006/picture">
+                <pic:pic xmlns:pic="http://schemas.openxmlformats.org/drawingml/2006/picture">
+                  <pic:nvPicPr>
+                    <pic:cNvPr id="1" name=""/>
+                    <pic:cNvPicPr/>
+                  </pic:nvPicPr>
+                  <pic:blipFill>
+                    <a:blip r:embed="rId60"/>
+                    <a:stretch>
+                      <a:fillRect/>
+                    </a:stretch>
+                  </pic:blipFill>
+                  <pic:spPr>
+                    <a:xfrm>
+                      <a:off x="0" y="0"/>
+                      <a:ext cx="4685714" cy="1666667"/>
+                    </a:xfrm>
+                    <a:prstGeom prst="rect">
+                      <a:avLst/>
+                    </a:prstGeom>
+                  </pic:spPr>
+                </pic:pic>
+              </a:graphicData>
+            </a:graphic>
+          </wp:inline>
+        </w:drawing>
+      </w:r>
+    </w:p>
+    <w:p>
+      <w:pPr>
+        <w:pStyle w:val="ppBodyText"/>
+        <w:numPr>
+          <w:ilvl w:val="0"/>
+          <w:numId w:val="37"/>
+        </w:numPr>
+      </w:pPr>
+      <w:r>
+        <w:t xml:space="preserve">Add some content and click </w:t>
+      </w:r>
+      <w:r>
+        <w:rPr>
+          <w:b/>
+        </w:rPr>
+        <w:t>Commit</w:t>
+      </w:r>
+      <w:r>
+        <w:t>.</w:t>
+      </w:r>
+    </w:p>
+    <w:p>
+      <w:pPr>
+        <w:pStyle w:val="ppBodyText"/>
+        <w:numPr>
+          <w:ilvl w:val="0"/>
+          <w:numId w:val="0"/>
+        </w:numPr>
+        <w:ind w:left="360"/>
+      </w:pPr>
+      <w:r>
+        <w:rPr>
+          <w:noProof/>
+          <w:lang w:bidi="ar-SA"/>
+        </w:rPr>
+        <w:drawing>
+          <wp:inline distT="0" distB="0" distL="0" distR="0" wp14:anchorId="6CEABF4A" wp14:editId="04B95B85">
+            <wp:extent cx="4800000" cy="704762"/>
+            <wp:effectExtent l="0" t="0" r="635" b="635"/>
+            <wp:docPr id="19" name="Picture 19"/>
+            <wp:cNvGraphicFramePr>
+              <a:graphicFrameLocks xmlns:a="http://schemas.openxmlformats.org/drawingml/2006/main" noChangeAspect="1"/>
+            </wp:cNvGraphicFramePr>
+            <a:graphic xmlns:a="http://schemas.openxmlformats.org/drawingml/2006/main">
+              <a:graphicData uri="http://schemas.openxmlformats.org/drawingml/2006/picture">
+                <pic:pic xmlns:pic="http://schemas.openxmlformats.org/drawingml/2006/picture">
+                  <pic:nvPicPr>
+                    <pic:cNvPr id="1" name=""/>
+                    <pic:cNvPicPr/>
+                  </pic:nvPicPr>
+                  <pic:blipFill>
+                    <a:blip r:embed="rId61"/>
+                    <a:stretch>
+                      <a:fillRect/>
+                    </a:stretch>
+                  </pic:blipFill>
+                  <pic:spPr>
+                    <a:xfrm>
+                      <a:off x="0" y="0"/>
+                      <a:ext cx="4800000" cy="704762"/>
+                    </a:xfrm>
+                    <a:prstGeom prst="rect">
+                      <a:avLst/>
+                    </a:prstGeom>
+                  </pic:spPr>
+                </pic:pic>
+              </a:graphicData>
+            </a:graphic>
+          </wp:inline>
+        </w:drawing>
+      </w:r>
+    </w:p>
+    <w:p>
+      <w:pPr>
+        <w:pStyle w:val="ppBodyText"/>
+        <w:numPr>
+          <w:ilvl w:val="0"/>
+          <w:numId w:val="37"/>
+        </w:numPr>
+      </w:pPr>
+      <w:r>
+        <w:t xml:space="preserve">Navigate to </w:t>
+      </w:r>
+      <w:r>
+        <w:rPr>
+          <w:b/>
+        </w:rPr>
+        <w:t>Overview | Wiki</w:t>
+      </w:r>
+      <w:r>
+        <w:t>.</w:t>
+      </w:r>
+    </w:p>
+    <w:p>
+      <w:pPr>
+        <w:pStyle w:val="ppBodyText"/>
+        <w:numPr>
+          <w:ilvl w:val="0"/>
+          <w:numId w:val="0"/>
+        </w:numPr>
+        <w:ind w:left="360"/>
+      </w:pPr>
+      <w:r>
+        <w:rPr>
+          <w:noProof/>
+          <w:lang w:bidi="ar-SA"/>
+        </w:rPr>
+        <w:drawing>
+          <wp:inline distT="0" distB="0" distL="0" distR="0" wp14:anchorId="64F0029C" wp14:editId="66A0F58F">
+            <wp:extent cx="4238095" cy="2133333"/>
+            <wp:effectExtent l="0" t="0" r="0" b="635"/>
+            <wp:docPr id="20" name="Picture 20"/>
+            <wp:cNvGraphicFramePr>
+              <a:graphicFrameLocks xmlns:a="http://schemas.openxmlformats.org/drawingml/2006/main" noChangeAspect="1"/>
+            </wp:cNvGraphicFramePr>
+            <a:graphic xmlns:a="http://schemas.openxmlformats.org/drawingml/2006/main">
+              <a:graphicData uri="http://schemas.openxmlformats.org/drawingml/2006/picture">
+                <pic:pic xmlns:pic="http://schemas.openxmlformats.org/drawingml/2006/picture">
+                  <pic:nvPicPr>
+                    <pic:cNvPr id="1" name=""/>
+                    <pic:cNvPicPr/>
+                  </pic:nvPicPr>
+                  <pic:blipFill>
+                    <a:blip r:embed="rId54"/>
+                    <a:stretch>
+                      <a:fillRect/>
+                    </a:stretch>
+                  </pic:blipFill>
+                  <pic:spPr>
+                    <a:xfrm>
+                      <a:off x="0" y="0"/>
+                      <a:ext cx="4238095" cy="2133333"/>
+                    </a:xfrm>
+                    <a:prstGeom prst="rect">
+                      <a:avLst/>
+                    </a:prstGeom>
+                  </pic:spPr>
+                </pic:pic>
+              </a:graphicData>
+            </a:graphic>
+          </wp:inline>
+        </w:drawing>
+      </w:r>
+    </w:p>
+    <w:p>
+      <w:pPr>
+        <w:pStyle w:val="ppBodyText"/>
+        <w:numPr>
+          <w:ilvl w:val="0"/>
+          <w:numId w:val="37"/>
+        </w:numPr>
+      </w:pPr>
+      <w:r>
+        <w:t>If not viewing the new wiki, select it from the dropdown.</w:t>
+      </w:r>
+    </w:p>
+    <w:p>
+      <w:pPr>
+        <w:pStyle w:val="ppBodyText"/>
+        <w:numPr>
+          <w:ilvl w:val="0"/>
+          <w:numId w:val="0"/>
+        </w:numPr>
+        <w:ind w:left="360"/>
+      </w:pPr>
+      <w:r>
+        <w:rPr>
+          <w:noProof/>
+          <w:lang w:bidi="ar-SA"/>
+        </w:rPr>
+        <w:drawing>
+          <wp:inline distT="0" distB="0" distL="0" distR="0" wp14:anchorId="7CBD0EA2" wp14:editId="7BE745BF">
+            <wp:extent cx="2876190" cy="1495238"/>
+            <wp:effectExtent l="0" t="0" r="635" b="0"/>
+            <wp:docPr id="21" name="Picture 21"/>
+            <wp:cNvGraphicFramePr>
+              <a:graphicFrameLocks xmlns:a="http://schemas.openxmlformats.org/drawingml/2006/main" noChangeAspect="1"/>
+            </wp:cNvGraphicFramePr>
+            <a:graphic xmlns:a="http://schemas.openxmlformats.org/drawingml/2006/main">
+              <a:graphicData uri="http://schemas.openxmlformats.org/drawingml/2006/picture">
+                <pic:pic xmlns:pic="http://schemas.openxmlformats.org/drawingml/2006/picture">
+                  <pic:nvPicPr>
+                    <pic:cNvPr id="1" name=""/>
+                    <pic:cNvPicPr/>
+                  </pic:nvPicPr>
+                  <pic:blipFill>
+                    <a:blip r:embed="rId62"/>
+                    <a:stretch>
+                      <a:fillRect/>
+                    </a:stretch>
+                  </pic:blipFill>
+                  <pic:spPr>
+                    <a:xfrm>
+                      <a:off x="0" y="0"/>
+                      <a:ext cx="2876190" cy="1495238"/>
+                    </a:xfrm>
+                    <a:prstGeom prst="rect">
+                      <a:avLst/>
+                    </a:prstGeom>
+                  </pic:spPr>
+                </pic:pic>
+              </a:graphicData>
+            </a:graphic>
+          </wp:inline>
+        </w:drawing>
+      </w:r>
+    </w:p>
+    <w:p>
+      <w:pPr>
+        <w:pStyle w:val="ppBodyText"/>
+        <w:numPr>
+          <w:ilvl w:val="0"/>
+          <w:numId w:val="37"/>
+        </w:numPr>
+      </w:pPr>
+      <w:r>
+        <w:t>Locate the newly created page using the outline navigation.</w:t>
+      </w:r>
+    </w:p>
+    <w:p>
+      <w:pPr>
+        <w:pStyle w:val="ppBodyText"/>
+        <w:numPr>
+          <w:ilvl w:val="0"/>
+          <w:numId w:val="0"/>
+        </w:numPr>
+        <w:ind w:left="360"/>
+      </w:pPr>
+      <w:r>
+        <w:rPr>
+          <w:noProof/>
+          <w:lang w:bidi="ar-SA"/>
+        </w:rPr>
+        <w:lastRenderedPageBreak/>
+        <w:drawing>
+          <wp:inline distT="0" distB="0" distL="0" distR="0" wp14:anchorId="5D32FDE3" wp14:editId="0842E162">
+            <wp:extent cx="1800000" cy="1257143"/>
+            <wp:effectExtent l="0" t="0" r="0" b="635"/>
+            <wp:docPr id="24" name="Picture 24"/>
+            <wp:cNvGraphicFramePr>
+              <a:graphicFrameLocks xmlns:a="http://schemas.openxmlformats.org/drawingml/2006/main" noChangeAspect="1"/>
+            </wp:cNvGraphicFramePr>
+            <a:graphic xmlns:a="http://schemas.openxmlformats.org/drawingml/2006/main">
+              <a:graphicData uri="http://schemas.openxmlformats.org/drawingml/2006/picture">
+                <pic:pic xmlns:pic="http://schemas.openxmlformats.org/drawingml/2006/picture">
+                  <pic:nvPicPr>
+                    <pic:cNvPr id="1" name=""/>
+                    <pic:cNvPicPr/>
+                  </pic:nvPicPr>
+                  <pic:blipFill>
+                    <a:blip r:embed="rId63"/>
+                    <a:stretch>
+                      <a:fillRect/>
+                    </a:stretch>
+                  </pic:blipFill>
+                  <pic:spPr>
+                    <a:xfrm>
+                      <a:off x="0" y="0"/>
+                      <a:ext cx="1800000" cy="1257143"/>
+                    </a:xfrm>
+                    <a:prstGeom prst="rect">
+                      <a:avLst/>
+                    </a:prstGeom>
+                  </pic:spPr>
+                </pic:pic>
+              </a:graphicData>
+            </a:graphic>
+          </wp:inline>
+        </w:drawing>
+      </w:r>
+    </w:p>
+    <w:p>
+      <w:pPr>
+        <w:pStyle w:val="ppBodyText"/>
+        <w:numPr>
+          <w:ilvl w:val="0"/>
+          <w:numId w:val="37"/>
+        </w:numPr>
+      </w:pPr>
+      <w:r>
+        <w:t>Your new page is ready for viewing. Now you can return to the repo to add more content and order files to structure it however you like.</w:t>
+      </w:r>
+    </w:p>
+    <w:p>
+      <w:pPr>
+        <w:pStyle w:val="ppBodyText"/>
+        <w:numPr>
+          <w:ilvl w:val="0"/>
+          <w:numId w:val="0"/>
+        </w:numPr>
+        <w:ind w:left="360"/>
+      </w:pPr>
+      <w:r>
+        <w:rPr>
+          <w:noProof/>
+          <w:lang w:bidi="ar-SA"/>
+        </w:rPr>
+        <w:drawing>
+          <wp:inline distT="0" distB="0" distL="0" distR="0" wp14:anchorId="055311F8" wp14:editId="5EE51608">
+            <wp:extent cx="2276190" cy="1219048"/>
+            <wp:effectExtent l="0" t="0" r="0" b="635"/>
+            <wp:docPr id="25" name="Picture 25"/>
+            <wp:cNvGraphicFramePr>
+              <a:graphicFrameLocks xmlns:a="http://schemas.openxmlformats.org/drawingml/2006/main" noChangeAspect="1"/>
+            </wp:cNvGraphicFramePr>
+            <a:graphic xmlns:a="http://schemas.openxmlformats.org/drawingml/2006/main">
+              <a:graphicData uri="http://schemas.openxmlformats.org/drawingml/2006/picture">
+                <pic:pic xmlns:pic="http://schemas.openxmlformats.org/drawingml/2006/picture">
+                  <pic:nvPicPr>
+                    <pic:cNvPr id="1" name=""/>
+                    <pic:cNvPicPr/>
+                  </pic:nvPicPr>
+                  <pic:blipFill>
+                    <a:blip r:embed="rId64"/>
+                    <a:stretch>
+                      <a:fillRect/>
+                    </a:stretch>
+                  </pic:blipFill>
+                  <pic:spPr>
+                    <a:xfrm>
+                      <a:off x="0" y="0"/>
+                      <a:ext cx="2276190" cy="1219048"/>
+                    </a:xfrm>
+                    <a:prstGeom prst="rect">
+                      <a:avLst/>
+                    </a:prstGeom>
+                  </pic:spPr>
+                </pic:pic>
+              </a:graphicData>
+            </a:graphic>
+          </wp:inline>
+        </w:drawing>
+      </w:r>
+    </w:p>
+    <w:p>
+      <w:pPr>
+        <w:pStyle w:val="ppBodyText"/>
+        <w:numPr>
+          <w:ilvl w:val="0"/>
+          <w:numId w:val="37"/>
+        </w:numPr>
+      </w:pPr>
+      <w:r>
+        <w:t>If you ever need to unpublish the entire wiki, you can select that option from the wiki dropdown.</w:t>
+      </w:r>
+    </w:p>
+    <w:p>
+      <w:pPr>
+        <w:pStyle w:val="ppBodyText"/>
+        <w:numPr>
+          <w:ilvl w:val="0"/>
+          <w:numId w:val="0"/>
+        </w:numPr>
+        <w:ind w:left="360"/>
+      </w:pPr>
+      <w:r>
+        <w:rPr>
+          <w:noProof/>
+          <w:lang w:bidi="ar-SA"/>
+        </w:rPr>
+        <w:drawing>
+          <wp:inline distT="0" distB="0" distL="0" distR="0" wp14:anchorId="1330706F" wp14:editId="44561097">
+            <wp:extent cx="2933333" cy="1704762"/>
+            <wp:effectExtent l="0" t="0" r="635" b="0"/>
+            <wp:docPr id="9" name="Picture 9"/>
+            <wp:cNvGraphicFramePr>
+              <a:graphicFrameLocks xmlns:a="http://schemas.openxmlformats.org/drawingml/2006/main" noChangeAspect="1"/>
+            </wp:cNvGraphicFramePr>
+            <a:graphic xmlns:a="http://schemas.openxmlformats.org/drawingml/2006/main">
+              <a:graphicData uri="http://schemas.openxmlformats.org/drawingml/2006/picture">
+                <pic:pic xmlns:pic="http://schemas.openxmlformats.org/drawingml/2006/picture">
+                  <pic:nvPicPr>
+                    <pic:cNvPr id="1" name=""/>
+                    <pic:cNvPicPr/>
+                  </pic:nvPicPr>
+                  <pic:blipFill>
+                    <a:blip r:embed="rId65"/>
+                    <a:stretch>
+                      <a:fillRect/>
+                    </a:stretch>
+                  </pic:blipFill>
+                  <pic:spPr>
+                    <a:xfrm>
+                      <a:off x="0" y="0"/>
+                      <a:ext cx="2933333" cy="1704762"/>
+                    </a:xfrm>
+                    <a:prstGeom prst="rect">
+                      <a:avLst/>
+                    </a:prstGeom>
+                  </pic:spPr>
+                </pic:pic>
+              </a:graphicData>
+            </a:graphic>
+          </wp:inline>
+        </w:drawing>
+      </w:r>
     </w:p>
     <w:p/>
     <w:sectPr>
-      <w:headerReference w:type="even" r:id="rId51"/>
-      <w:headerReference w:type="default" r:id="rId52"/>
-      <w:footerReference w:type="even" r:id="rId53"/>
-      <w:footerReference w:type="default" r:id="rId54"/>
-      <w:headerReference w:type="first" r:id="rId55"/>
-      <w:footerReference w:type="first" r:id="rId56"/>
       <w:pgSz w:w="12240" w:h="15840"/>
       <w:pgMar w:top="1440" w:right="1080" w:bottom="1440" w:left="1440" w:header="720" w:footer="720" w:gutter="0"/>
       <w:cols w:space="720"/>
@@ -4674,36 +5999,6 @@
 </w:endnotes>
 </file>
 
-<file path=word/footer1.xml><?xml version="1.0" encoding="utf-8"?>
-<w:ftr xmlns:wpc="http://schemas.microsoft.com/office/word/2010/wordprocessingCanvas" xmlns:mc="http://schemas.openxmlformats.org/markup-compatibility/2006" xmlns:o="urn:schemas-microsoft-com:office:office" xmlns:r="http://schemas.openxmlformats.org/officeDocument/2006/relationships" xmlns:m="http://schemas.openxmlformats.org/officeDocument/2006/math" xmlns:v="urn:schemas-microsoft-com:vml" xmlns:wp14="http://schemas.microsoft.com/office/word/2010/wordprocessingDrawing" xmlns:wp="http://schemas.openxmlformats.org/drawingml/2006/wordprocessingDrawing" xmlns:w10="urn:schemas-microsoft-com:office:word" xmlns:w="http://schemas.openxmlformats.org/wordprocessingml/2006/main" xmlns:w14="http://schemas.microsoft.com/office/word/2010/wordml" xmlns:w15="http://schemas.microsoft.com/office/word/2012/wordml" xmlns:wpg="http://schemas.microsoft.com/office/word/2010/wordprocessingGroup" xmlns:wpi="http://schemas.microsoft.com/office/word/2010/wordprocessingInk" xmlns:wne="http://schemas.microsoft.com/office/word/2006/wordml" xmlns:wps="http://schemas.microsoft.com/office/word/2010/wordprocessingShape" mc:Ignorable="w14 w15 wp14">
-  <w:p>
-    <w:pPr>
-      <w:pStyle w:val="Footer"/>
-    </w:pPr>
-  </w:p>
-</w:ftr>
-</file>
-
-<file path=word/footer2.xml><?xml version="1.0" encoding="utf-8"?>
-<w:ftr xmlns:wpc="http://schemas.microsoft.com/office/word/2010/wordprocessingCanvas" xmlns:mc="http://schemas.openxmlformats.org/markup-compatibility/2006" xmlns:o="urn:schemas-microsoft-com:office:office" xmlns:r="http://schemas.openxmlformats.org/officeDocument/2006/relationships" xmlns:m="http://schemas.openxmlformats.org/officeDocument/2006/math" xmlns:v="urn:schemas-microsoft-com:vml" xmlns:wp14="http://schemas.microsoft.com/office/word/2010/wordprocessingDrawing" xmlns:wp="http://schemas.openxmlformats.org/drawingml/2006/wordprocessingDrawing" xmlns:w10="urn:schemas-microsoft-com:office:word" xmlns:w="http://schemas.openxmlformats.org/wordprocessingml/2006/main" xmlns:w14="http://schemas.microsoft.com/office/word/2010/wordml" xmlns:w15="http://schemas.microsoft.com/office/word/2012/wordml" xmlns:wpg="http://schemas.microsoft.com/office/word/2010/wordprocessingGroup" xmlns:wpi="http://schemas.microsoft.com/office/word/2010/wordprocessingInk" xmlns:wne="http://schemas.microsoft.com/office/word/2006/wordml" xmlns:wps="http://schemas.microsoft.com/office/word/2010/wordprocessingShape" mc:Ignorable="w14 w15 wp14">
-  <w:p>
-    <w:pPr>
-      <w:pStyle w:val="Footer"/>
-    </w:pPr>
-  </w:p>
-</w:ftr>
-</file>
-
-<file path=word/footer3.xml><?xml version="1.0" encoding="utf-8"?>
-<w:ftr xmlns:wpc="http://schemas.microsoft.com/office/word/2010/wordprocessingCanvas" xmlns:mc="http://schemas.openxmlformats.org/markup-compatibility/2006" xmlns:o="urn:schemas-microsoft-com:office:office" xmlns:r="http://schemas.openxmlformats.org/officeDocument/2006/relationships" xmlns:m="http://schemas.openxmlformats.org/officeDocument/2006/math" xmlns:v="urn:schemas-microsoft-com:vml" xmlns:wp14="http://schemas.microsoft.com/office/word/2010/wordprocessingDrawing" xmlns:wp="http://schemas.openxmlformats.org/drawingml/2006/wordprocessingDrawing" xmlns:w10="urn:schemas-microsoft-com:office:word" xmlns:w="http://schemas.openxmlformats.org/wordprocessingml/2006/main" xmlns:w14="http://schemas.microsoft.com/office/word/2010/wordml" xmlns:w15="http://schemas.microsoft.com/office/word/2012/wordml" xmlns:wpg="http://schemas.microsoft.com/office/word/2010/wordprocessingGroup" xmlns:wpi="http://schemas.microsoft.com/office/word/2010/wordprocessingInk" xmlns:wne="http://schemas.microsoft.com/office/word/2006/wordml" xmlns:wps="http://schemas.microsoft.com/office/word/2010/wordprocessingShape" mc:Ignorable="w14 w15 wp14">
-  <w:p>
-    <w:pPr>
-      <w:pStyle w:val="Footer"/>
-    </w:pPr>
-  </w:p>
-</w:ftr>
-</file>
-
 <file path=word/footnotes.xml><?xml version="1.0" encoding="utf-8"?>
 <w:footnotes xmlns:wpc="http://schemas.microsoft.com/office/word/2010/wordprocessingCanvas" xmlns:mc="http://schemas.openxmlformats.org/markup-compatibility/2006" xmlns:o="urn:schemas-microsoft-com:office:office" xmlns:r="http://schemas.openxmlformats.org/officeDocument/2006/relationships" xmlns:m="http://schemas.openxmlformats.org/officeDocument/2006/math" xmlns:v="urn:schemas-microsoft-com:vml" xmlns:wp14="http://schemas.microsoft.com/office/word/2010/wordprocessingDrawing" xmlns:wp="http://schemas.openxmlformats.org/drawingml/2006/wordprocessingDrawing" xmlns:w10="urn:schemas-microsoft-com:office:word" xmlns:w="http://schemas.openxmlformats.org/wordprocessingml/2006/main" xmlns:w14="http://schemas.microsoft.com/office/word/2010/wordml" xmlns:w15="http://schemas.microsoft.com/office/word/2012/wordml" xmlns:wpg="http://schemas.microsoft.com/office/word/2010/wordprocessingGroup" xmlns:wpi="http://schemas.microsoft.com/office/word/2010/wordprocessingInk" xmlns:wne="http://schemas.microsoft.com/office/word/2006/wordml" xmlns:wps="http://schemas.microsoft.com/office/word/2010/wordprocessingShape" mc:Ignorable="w14 w15 wp14">
   <w:footnote w:type="separator" w:id="-1">
@@ -4734,36 +6029,6 @@
     </w:p>
   </w:footnote>
 </w:footnotes>
-</file>
-
-<file path=word/header1.xml><?xml version="1.0" encoding="utf-8"?>
-<w:hdr xmlns:wpc="http://schemas.microsoft.com/office/word/2010/wordprocessingCanvas" xmlns:mc="http://schemas.openxmlformats.org/markup-compatibility/2006" xmlns:o="urn:schemas-microsoft-com:office:office" xmlns:r="http://schemas.openxmlformats.org/officeDocument/2006/relationships" xmlns:m="http://schemas.openxmlformats.org/officeDocument/2006/math" xmlns:v="urn:schemas-microsoft-com:vml" xmlns:wp14="http://schemas.microsoft.com/office/word/2010/wordprocessingDrawing" xmlns:wp="http://schemas.openxmlformats.org/drawingml/2006/wordprocessingDrawing" xmlns:w10="urn:schemas-microsoft-com:office:word" xmlns:w="http://schemas.openxmlformats.org/wordprocessingml/2006/main" xmlns:w14="http://schemas.microsoft.com/office/word/2010/wordml" xmlns:w15="http://schemas.microsoft.com/office/word/2012/wordml" xmlns:wpg="http://schemas.microsoft.com/office/word/2010/wordprocessingGroup" xmlns:wpi="http://schemas.microsoft.com/office/word/2010/wordprocessingInk" xmlns:wne="http://schemas.microsoft.com/office/word/2006/wordml" xmlns:wps="http://schemas.microsoft.com/office/word/2010/wordprocessingShape" mc:Ignorable="w14 w15 wp14">
-  <w:p>
-    <w:pPr>
-      <w:pStyle w:val="Header"/>
-    </w:pPr>
-  </w:p>
-</w:hdr>
-</file>
-
-<file path=word/header2.xml><?xml version="1.0" encoding="utf-8"?>
-<w:hdr xmlns:wpc="http://schemas.microsoft.com/office/word/2010/wordprocessingCanvas" xmlns:mc="http://schemas.openxmlformats.org/markup-compatibility/2006" xmlns:o="urn:schemas-microsoft-com:office:office" xmlns:r="http://schemas.openxmlformats.org/officeDocument/2006/relationships" xmlns:m="http://schemas.openxmlformats.org/officeDocument/2006/math" xmlns:v="urn:schemas-microsoft-com:vml" xmlns:wp14="http://schemas.microsoft.com/office/word/2010/wordprocessingDrawing" xmlns:wp="http://schemas.openxmlformats.org/drawingml/2006/wordprocessingDrawing" xmlns:w10="urn:schemas-microsoft-com:office:word" xmlns:w="http://schemas.openxmlformats.org/wordprocessingml/2006/main" xmlns:w14="http://schemas.microsoft.com/office/word/2010/wordml" xmlns:w15="http://schemas.microsoft.com/office/word/2012/wordml" xmlns:wpg="http://schemas.microsoft.com/office/word/2010/wordprocessingGroup" xmlns:wpi="http://schemas.microsoft.com/office/word/2010/wordprocessingInk" xmlns:wne="http://schemas.microsoft.com/office/word/2006/wordml" xmlns:wps="http://schemas.microsoft.com/office/word/2010/wordprocessingShape" mc:Ignorable="w14 w15 wp14">
-  <w:p>
-    <w:pPr>
-      <w:pStyle w:val="Header"/>
-    </w:pPr>
-  </w:p>
-</w:hdr>
-</file>
-
-<file path=word/header3.xml><?xml version="1.0" encoding="utf-8"?>
-<w:hdr xmlns:wpc="http://schemas.microsoft.com/office/word/2010/wordprocessingCanvas" xmlns:mc="http://schemas.openxmlformats.org/markup-compatibility/2006" xmlns:o="urn:schemas-microsoft-com:office:office" xmlns:r="http://schemas.openxmlformats.org/officeDocument/2006/relationships" xmlns:m="http://schemas.openxmlformats.org/officeDocument/2006/math" xmlns:v="urn:schemas-microsoft-com:vml" xmlns:wp14="http://schemas.microsoft.com/office/word/2010/wordprocessingDrawing" xmlns:wp="http://schemas.openxmlformats.org/drawingml/2006/wordprocessingDrawing" xmlns:w10="urn:schemas-microsoft-com:office:word" xmlns:w="http://schemas.openxmlformats.org/wordprocessingml/2006/main" xmlns:w14="http://schemas.microsoft.com/office/word/2010/wordml" xmlns:w15="http://schemas.microsoft.com/office/word/2012/wordml" xmlns:wpg="http://schemas.microsoft.com/office/word/2010/wordprocessingGroup" xmlns:wpi="http://schemas.microsoft.com/office/word/2010/wordprocessingInk" xmlns:wne="http://schemas.microsoft.com/office/word/2006/wordml" xmlns:wps="http://schemas.microsoft.com/office/word/2010/wordprocessingShape" mc:Ignorable="w14 w15 wp14">
-  <w:p>
-    <w:pPr>
-      <w:pStyle w:val="Header"/>
-    </w:pPr>
-  </w:p>
-</w:hdr>
 </file>
 
 <file path=word/numbering.xml><?xml version="1.0" encoding="utf-8"?>
@@ -5603,6 +6868,95 @@
     </w:lvl>
   </w:abstractNum>
   <w:abstractNum w:abstractNumId="9" w15:restartNumberingAfterBreak="0">
+    <w:nsid w:val="250A2CDA"/>
+    <w:multiLevelType w:val="hybridMultilevel"/>
+    <w:tmpl w:val="4ADADFA0"/>
+    <w:lvl w:ilvl="0" w:tplc="0409000F">
+      <w:start w:val="1"/>
+      <w:numFmt w:val="decimal"/>
+      <w:lvlText w:val="%1."/>
+      <w:lvlJc w:val="left"/>
+      <w:pPr>
+        <w:ind w:left="360" w:hanging="360"/>
+      </w:pPr>
+      <w:rPr>
+        <w:rFonts w:hint="default"/>
+      </w:rPr>
+    </w:lvl>
+    <w:lvl w:ilvl="1" w:tplc="04090019" w:tentative="1">
+      <w:start w:val="1"/>
+      <w:numFmt w:val="lowerLetter"/>
+      <w:lvlText w:val="%2."/>
+      <w:lvlJc w:val="left"/>
+      <w:pPr>
+        <w:ind w:left="1080" w:hanging="360"/>
+      </w:pPr>
+    </w:lvl>
+    <w:lvl w:ilvl="2" w:tplc="0409001B" w:tentative="1">
+      <w:start w:val="1"/>
+      <w:numFmt w:val="lowerRoman"/>
+      <w:lvlText w:val="%3."/>
+      <w:lvlJc w:val="right"/>
+      <w:pPr>
+        <w:ind w:left="1800" w:hanging="180"/>
+      </w:pPr>
+    </w:lvl>
+    <w:lvl w:ilvl="3" w:tplc="0409000F" w:tentative="1">
+      <w:start w:val="1"/>
+      <w:numFmt w:val="decimal"/>
+      <w:lvlText w:val="%4."/>
+      <w:lvlJc w:val="left"/>
+      <w:pPr>
+        <w:ind w:left="2520" w:hanging="360"/>
+      </w:pPr>
+    </w:lvl>
+    <w:lvl w:ilvl="4" w:tplc="04090019" w:tentative="1">
+      <w:start w:val="1"/>
+      <w:numFmt w:val="lowerLetter"/>
+      <w:lvlText w:val="%5."/>
+      <w:lvlJc w:val="left"/>
+      <w:pPr>
+        <w:ind w:left="3240" w:hanging="360"/>
+      </w:pPr>
+    </w:lvl>
+    <w:lvl w:ilvl="5" w:tplc="0409001B" w:tentative="1">
+      <w:start w:val="1"/>
+      <w:numFmt w:val="lowerRoman"/>
+      <w:lvlText w:val="%6."/>
+      <w:lvlJc w:val="right"/>
+      <w:pPr>
+        <w:ind w:left="3960" w:hanging="180"/>
+      </w:pPr>
+    </w:lvl>
+    <w:lvl w:ilvl="6" w:tplc="0409000F" w:tentative="1">
+      <w:start w:val="1"/>
+      <w:numFmt w:val="decimal"/>
+      <w:lvlText w:val="%7."/>
+      <w:lvlJc w:val="left"/>
+      <w:pPr>
+        <w:ind w:left="4680" w:hanging="360"/>
+      </w:pPr>
+    </w:lvl>
+    <w:lvl w:ilvl="7" w:tplc="04090019" w:tentative="1">
+      <w:start w:val="1"/>
+      <w:numFmt w:val="lowerLetter"/>
+      <w:lvlText w:val="%8."/>
+      <w:lvlJc w:val="left"/>
+      <w:pPr>
+        <w:ind w:left="5400" w:hanging="360"/>
+      </w:pPr>
+    </w:lvl>
+    <w:lvl w:ilvl="8" w:tplc="0409001B" w:tentative="1">
+      <w:start w:val="1"/>
+      <w:numFmt w:val="lowerRoman"/>
+      <w:lvlText w:val="%9."/>
+      <w:lvlJc w:val="right"/>
+      <w:pPr>
+        <w:ind w:left="6120" w:hanging="180"/>
+      </w:pPr>
+    </w:lvl>
+  </w:abstractNum>
+  <w:abstractNum w:abstractNumId="10" w15:restartNumberingAfterBreak="0">
     <w:nsid w:val="281A1755"/>
     <w:multiLevelType w:val="hybridMultilevel"/>
     <w:tmpl w:val="DCE6E72E"/>
@@ -5688,7 +7042,7 @@
       </w:pPr>
     </w:lvl>
   </w:abstractNum>
-  <w:abstractNum w:abstractNumId="10" w15:restartNumberingAfterBreak="0">
+  <w:abstractNum w:abstractNumId="11" w15:restartNumberingAfterBreak="0">
     <w:nsid w:val="2B61703F"/>
     <w:multiLevelType w:val="hybridMultilevel"/>
     <w:tmpl w:val="C354F4F4"/>
@@ -5801,7 +7155,7 @@
       </w:rPr>
     </w:lvl>
   </w:abstractNum>
-  <w:abstractNum w:abstractNumId="11" w15:restartNumberingAfterBreak="0">
+  <w:abstractNum w:abstractNumId="12" w15:restartNumberingAfterBreak="0">
     <w:nsid w:val="2D485C3F"/>
     <w:multiLevelType w:val="multilevel"/>
     <w:tmpl w:val="0E900554"/>
@@ -5935,7 +7289,7 @@
       </w:rPr>
     </w:lvl>
   </w:abstractNum>
-  <w:abstractNum w:abstractNumId="12" w15:restartNumberingAfterBreak="0">
+  <w:abstractNum w:abstractNumId="13" w15:restartNumberingAfterBreak="0">
     <w:nsid w:val="301D09A9"/>
     <w:multiLevelType w:val="hybridMultilevel"/>
     <w:tmpl w:val="DCE6E72E"/>
@@ -6021,7 +7375,7 @@
       </w:pPr>
     </w:lvl>
   </w:abstractNum>
-  <w:abstractNum w:abstractNumId="13" w15:restartNumberingAfterBreak="0">
+  <w:abstractNum w:abstractNumId="14" w15:restartNumberingAfterBreak="0">
     <w:nsid w:val="33673A9A"/>
     <w:multiLevelType w:val="multilevel"/>
     <w:tmpl w:val="7C0675A4"/>
@@ -6155,7 +7509,7 @@
       </w:rPr>
     </w:lvl>
   </w:abstractNum>
-  <w:abstractNum w:abstractNumId="14" w15:restartNumberingAfterBreak="0">
+  <w:abstractNum w:abstractNumId="15" w15:restartNumberingAfterBreak="0">
     <w:nsid w:val="410769C9"/>
     <w:multiLevelType w:val="hybridMultilevel"/>
     <w:tmpl w:val="DCE6E72E"/>
@@ -6241,7 +7595,7 @@
       </w:pPr>
     </w:lvl>
   </w:abstractNum>
-  <w:abstractNum w:abstractNumId="15" w15:restartNumberingAfterBreak="0">
+  <w:abstractNum w:abstractNumId="16" w15:restartNumberingAfterBreak="0">
     <w:nsid w:val="41F22B94"/>
     <w:multiLevelType w:val="hybridMultilevel"/>
     <w:tmpl w:val="F404CA18"/>
@@ -6327,7 +7681,7 @@
       </w:pPr>
     </w:lvl>
   </w:abstractNum>
-  <w:abstractNum w:abstractNumId="16" w15:restartNumberingAfterBreak="0">
+  <w:abstractNum w:abstractNumId="17" w15:restartNumberingAfterBreak="0">
     <w:nsid w:val="4435603B"/>
     <w:multiLevelType w:val="hybridMultilevel"/>
     <w:tmpl w:val="DCE6E72E"/>
@@ -6413,7 +7767,7 @@
       </w:pPr>
     </w:lvl>
   </w:abstractNum>
-  <w:abstractNum w:abstractNumId="17" w15:restartNumberingAfterBreak="0">
+  <w:abstractNum w:abstractNumId="18" w15:restartNumberingAfterBreak="0">
     <w:nsid w:val="4B541A6F"/>
     <w:multiLevelType w:val="hybridMultilevel"/>
     <w:tmpl w:val="B0146C26"/>
@@ -6499,7 +7853,7 @@
       </w:pPr>
     </w:lvl>
   </w:abstractNum>
-  <w:abstractNum w:abstractNumId="18" w15:restartNumberingAfterBreak="0">
+  <w:abstractNum w:abstractNumId="19" w15:restartNumberingAfterBreak="0">
     <w:nsid w:val="4F7740E6"/>
     <w:multiLevelType w:val="multilevel"/>
     <w:tmpl w:val="01EAA972"/>
@@ -6621,7 +7975,7 @@
       </w:rPr>
     </w:lvl>
   </w:abstractNum>
-  <w:abstractNum w:abstractNumId="19" w15:restartNumberingAfterBreak="0">
+  <w:abstractNum w:abstractNumId="20" w15:restartNumberingAfterBreak="0">
     <w:nsid w:val="51C9528D"/>
     <w:multiLevelType w:val="hybridMultilevel"/>
     <w:tmpl w:val="47C25666"/>
@@ -6707,7 +8061,7 @@
       </w:pPr>
     </w:lvl>
   </w:abstractNum>
-  <w:abstractNum w:abstractNumId="20" w15:restartNumberingAfterBreak="0">
+  <w:abstractNum w:abstractNumId="21" w15:restartNumberingAfterBreak="0">
     <w:nsid w:val="57937A46"/>
     <w:multiLevelType w:val="hybridMultilevel"/>
     <w:tmpl w:val="1E94638A"/>
@@ -6848,7 +8202,7 @@
       </w:rPr>
     </w:lvl>
   </w:abstractNum>
-  <w:abstractNum w:abstractNumId="21" w15:restartNumberingAfterBreak="0">
+  <w:abstractNum w:abstractNumId="22" w15:restartNumberingAfterBreak="0">
     <w:nsid w:val="5FBC7D07"/>
     <w:multiLevelType w:val="hybridMultilevel"/>
     <w:tmpl w:val="DCE6E72E"/>
@@ -6934,7 +8288,7 @@
       </w:pPr>
     </w:lvl>
   </w:abstractNum>
-  <w:abstractNum w:abstractNumId="22" w15:restartNumberingAfterBreak="0">
+  <w:abstractNum w:abstractNumId="23" w15:restartNumberingAfterBreak="0">
     <w:nsid w:val="642B0C32"/>
     <w:multiLevelType w:val="multilevel"/>
     <w:tmpl w:val="5A723C5C"/>
@@ -7068,7 +8422,7 @@
       </w:rPr>
     </w:lvl>
   </w:abstractNum>
-  <w:abstractNum w:abstractNumId="23" w15:restartNumberingAfterBreak="0">
+  <w:abstractNum w:abstractNumId="24" w15:restartNumberingAfterBreak="0">
     <w:nsid w:val="66B207FE"/>
     <w:multiLevelType w:val="hybridMultilevel"/>
     <w:tmpl w:val="B0146C26"/>
@@ -7154,7 +8508,7 @@
       </w:pPr>
     </w:lvl>
   </w:abstractNum>
-  <w:abstractNum w:abstractNumId="24" w15:restartNumberingAfterBreak="0">
+  <w:abstractNum w:abstractNumId="25" w15:restartNumberingAfterBreak="0">
     <w:nsid w:val="691228AC"/>
     <w:multiLevelType w:val="hybridMultilevel"/>
     <w:tmpl w:val="59A4497A"/>
@@ -7240,7 +8594,7 @@
       </w:pPr>
     </w:lvl>
   </w:abstractNum>
-  <w:abstractNum w:abstractNumId="25" w15:restartNumberingAfterBreak="0">
+  <w:abstractNum w:abstractNumId="26" w15:restartNumberingAfterBreak="0">
     <w:nsid w:val="6FF426E2"/>
     <w:multiLevelType w:val="hybridMultilevel"/>
     <w:tmpl w:val="B0146C26"/>
@@ -7326,7 +8680,7 @@
       </w:pPr>
     </w:lvl>
   </w:abstractNum>
-  <w:abstractNum w:abstractNumId="26" w15:restartNumberingAfterBreak="0">
+  <w:abstractNum w:abstractNumId="27" w15:restartNumberingAfterBreak="0">
     <w:nsid w:val="7007186C"/>
     <w:multiLevelType w:val="multilevel"/>
     <w:tmpl w:val="700C01D4"/>
@@ -7460,7 +8814,7 @@
       </w:rPr>
     </w:lvl>
   </w:abstractNum>
-  <w:abstractNum w:abstractNumId="27" w15:restartNumberingAfterBreak="0">
+  <w:abstractNum w:abstractNumId="28" w15:restartNumberingAfterBreak="0">
     <w:nsid w:val="71617114"/>
     <w:multiLevelType w:val="hybridMultilevel"/>
     <w:tmpl w:val="DCE6E72E"/>
@@ -7546,7 +8900,7 @@
       </w:pPr>
     </w:lvl>
   </w:abstractNum>
-  <w:abstractNum w:abstractNumId="28" w15:restartNumberingAfterBreak="0">
+  <w:abstractNum w:abstractNumId="29" w15:restartNumberingAfterBreak="0">
     <w:nsid w:val="763E04AD"/>
     <w:multiLevelType w:val="hybridMultilevel"/>
     <w:tmpl w:val="DCE6E72E"/>
@@ -7632,7 +8986,7 @@
       </w:pPr>
     </w:lvl>
   </w:abstractNum>
-  <w:abstractNum w:abstractNumId="29" w15:restartNumberingAfterBreak="0">
+  <w:abstractNum w:abstractNumId="30" w15:restartNumberingAfterBreak="0">
     <w:nsid w:val="7A8626E4"/>
     <w:multiLevelType w:val="multilevel"/>
     <w:tmpl w:val="D1FA2490"/>
@@ -7777,7 +9131,7 @@
       </w:rPr>
     </w:lvl>
   </w:abstractNum>
-  <w:abstractNum w:abstractNumId="30" w15:restartNumberingAfterBreak="0">
+  <w:abstractNum w:abstractNumId="31" w15:restartNumberingAfterBreak="0">
     <w:nsid w:val="7AA84839"/>
     <w:multiLevelType w:val="multilevel"/>
     <w:tmpl w:val="C9C07CD8"/>
@@ -7890,7 +9244,7 @@
       </w:pPr>
     </w:lvl>
   </w:abstractNum>
-  <w:abstractNum w:abstractNumId="31" w15:restartNumberingAfterBreak="0">
+  <w:abstractNum w:abstractNumId="32" w15:restartNumberingAfterBreak="0">
     <w:nsid w:val="7EE03964"/>
     <w:multiLevelType w:val="multilevel"/>
     <w:tmpl w:val="817ABE0C"/>
@@ -8024,7 +9378,7 @@
       </w:rPr>
     </w:lvl>
   </w:abstractNum>
-  <w:abstractNum w:abstractNumId="32" w15:restartNumberingAfterBreak="0">
+  <w:abstractNum w:abstractNumId="33" w15:restartNumberingAfterBreak="0">
     <w:nsid w:val="7F3A3581"/>
     <w:multiLevelType w:val="multilevel"/>
     <w:tmpl w:val="271A6B66"/>
@@ -8158,7 +9512,7 @@
       </w:rPr>
     </w:lvl>
   </w:abstractNum>
-  <w:abstractNum w:abstractNumId="33" w15:restartNumberingAfterBreak="0">
+  <w:abstractNum w:abstractNumId="34" w15:restartNumberingAfterBreak="0">
     <w:nsid w:val="7F4E33AF"/>
     <w:multiLevelType w:val="hybridMultilevel"/>
     <w:tmpl w:val="0A8C1C62"/>
@@ -8245,13 +9599,13 @@
     </w:lvl>
   </w:abstractNum>
   <w:num w:numId="1">
-    <w:abstractNumId w:val="18"/>
+    <w:abstractNumId w:val="19"/>
   </w:num>
   <w:num w:numId="2">
-    <w:abstractNumId w:val="11"/>
+    <w:abstractNumId w:val="12"/>
   </w:num>
   <w:num w:numId="3">
-    <w:abstractNumId w:val="29"/>
+    <w:abstractNumId w:val="30"/>
     <w:lvlOverride w:ilvl="0">
       <w:startOverride w:val="1"/>
     </w:lvlOverride>
@@ -8281,22 +9635,22 @@
     </w:lvlOverride>
   </w:num>
   <w:num w:numId="4">
-    <w:abstractNumId w:val="13"/>
+    <w:abstractNumId w:val="14"/>
   </w:num>
   <w:num w:numId="5">
-    <w:abstractNumId w:val="26"/>
+    <w:abstractNumId w:val="27"/>
   </w:num>
   <w:num w:numId="6">
-    <w:abstractNumId w:val="31"/>
+    <w:abstractNumId w:val="32"/>
   </w:num>
   <w:num w:numId="7">
-    <w:abstractNumId w:val="32"/>
+    <w:abstractNumId w:val="33"/>
   </w:num>
   <w:num w:numId="8">
-    <w:abstractNumId w:val="22"/>
+    <w:abstractNumId w:val="23"/>
   </w:num>
   <w:num w:numId="9">
-    <w:abstractNumId w:val="20"/>
+    <w:abstractNumId w:val="21"/>
   </w:num>
   <w:num w:numId="10">
     <w:abstractNumId w:val="7"/>
@@ -8332,16 +9686,16 @@
     <w:abstractNumId w:val="5"/>
   </w:num>
   <w:num w:numId="12">
-    <w:abstractNumId w:val="12"/>
+    <w:abstractNumId w:val="13"/>
   </w:num>
   <w:num w:numId="13">
-    <w:abstractNumId w:val="16"/>
+    <w:abstractNumId w:val="17"/>
   </w:num>
   <w:num w:numId="14">
-    <w:abstractNumId w:val="27"/>
+    <w:abstractNumId w:val="28"/>
   </w:num>
   <w:num w:numId="15">
-    <w:abstractNumId w:val="21"/>
+    <w:abstractNumId w:val="22"/>
   </w:num>
   <w:num w:numId="16">
     <w:abstractNumId w:val="1"/>
@@ -8350,37 +9704,37 @@
     <w:abstractNumId w:val="6"/>
   </w:num>
   <w:num w:numId="18">
-    <w:abstractNumId w:val="14"/>
+    <w:abstractNumId w:val="15"/>
   </w:num>
   <w:num w:numId="19">
     <w:abstractNumId w:val="0"/>
   </w:num>
   <w:num w:numId="20">
-    <w:abstractNumId w:val="28"/>
+    <w:abstractNumId w:val="29"/>
   </w:num>
   <w:num w:numId="21">
     <w:abstractNumId w:val="3"/>
   </w:num>
   <w:num w:numId="22">
-    <w:abstractNumId w:val="9"/>
+    <w:abstractNumId w:val="10"/>
   </w:num>
   <w:num w:numId="23">
-    <w:abstractNumId w:val="29"/>
+    <w:abstractNumId w:val="30"/>
   </w:num>
   <w:num w:numId="24">
-    <w:abstractNumId w:val="33"/>
+    <w:abstractNumId w:val="34"/>
   </w:num>
   <w:num w:numId="25">
-    <w:abstractNumId w:val="19"/>
+    <w:abstractNumId w:val="20"/>
   </w:num>
   <w:num w:numId="26">
-    <w:abstractNumId w:val="15"/>
+    <w:abstractNumId w:val="16"/>
   </w:num>
   <w:num w:numId="27">
-    <w:abstractNumId w:val="11"/>
+    <w:abstractNumId w:val="12"/>
   </w:num>
   <w:num w:numId="28">
-    <w:abstractNumId w:val="24"/>
+    <w:abstractNumId w:val="25"/>
   </w:num>
   <w:num w:numId="29">
     <w:abstractNumId w:val="2"/>
@@ -8392,19 +9746,22 @@
     <w:abstractNumId w:val="4"/>
   </w:num>
   <w:num w:numId="32">
-    <w:abstractNumId w:val="30"/>
+    <w:abstractNumId w:val="31"/>
   </w:num>
   <w:num w:numId="33">
-    <w:abstractNumId w:val="23"/>
+    <w:abstractNumId w:val="24"/>
   </w:num>
   <w:num w:numId="34">
-    <w:abstractNumId w:val="25"/>
+    <w:abstractNumId w:val="26"/>
   </w:num>
   <w:num w:numId="35">
-    <w:abstractNumId w:val="17"/>
+    <w:abstractNumId w:val="18"/>
   </w:num>
   <w:num w:numId="36">
-    <w:abstractNumId w:val="10"/>
+    <w:abstractNumId w:val="11"/>
+  </w:num>
+  <w:num w:numId="37">
+    <w:abstractNumId w:val="9"/>
   </w:num>
   <w:numIdMacAtCleanup w:val="21"/>
 </w:numbering>
@@ -10945,19 +12302,7 @@
 </a:theme>
 </file>
 
-<file path=customXml/item1.xml>��< ? x m l   v e r s i o n = " 1 . 0 "   e n c o d i n g = " u t f - 1 6 " ? > < t o c   x m l n s : x s i = " h t t p : / / w w w . w 3 . o r g / 2 0 0 1 / X M L S c h e m a - i n s t a n c e "   x m l n s : x s d = " h t t p : / / w w w . w 3 . o r g / 2 0 0 1 / X M L S c h e m a " / > 
-</file>
-
-<file path=customXml/item2.xml><?xml version="1.0" encoding="utf-8"?>
-<?mso-contentType ?>
-<FormTemplates xmlns="http://schemas.microsoft.com/sharepoint/v3/contenttype/forms">
-  <Display>DocumentLibraryForm</Display>
-  <Edit>DocumentLibraryForm</Edit>
-  <New>DocumentLibraryForm</New>
-</FormTemplates>
-</file>
-
-<file path=customXml/item3.xml><?xml version="1.0" encoding="utf-8"?>
+<file path=customXml/item1.xml><?xml version="1.0" encoding="utf-8"?>
 <ct:contentTypeSchema xmlns:ct="http://schemas.microsoft.com/office/2006/metadata/contentType" xmlns:ma="http://schemas.microsoft.com/office/2006/metadata/properties/metaAttributes" ct:_="" ma:_="" ma:contentTypeName="Document" ma:contentTypeID="0x01010025907C08885A4B448C4B7687DE2703F9" ma:contentTypeVersion="0" ma:contentTypeDescription="Create a new document." ma:contentTypeScope="" ma:versionID="fca7f7617ec91df58bf1447f2d74720e">
   <xsd:schema xmlns:xsd="http://www.w3.org/2001/XMLSchema" xmlns:xs="http://www.w3.org/2001/XMLSchema" xmlns:p="http://schemas.microsoft.com/office/2006/metadata/properties" targetNamespace="http://schemas.microsoft.com/office/2006/metadata/properties" ma:root="true" ma:fieldsID="19ef3d69f22175d46987ff5beab34715">
     <xsd:element name="properties">
@@ -11071,10 +12416,22 @@
 </ct:contentTypeSchema>
 </file>
 
-<file path=customXml/item4.xml><?xml version="1.0" encoding="utf-8"?>
+<file path=customXml/item2.xml><?xml version="1.0" encoding="utf-8"?>
+<?mso-contentType ?>
+<FormTemplates xmlns="http://schemas.microsoft.com/sharepoint/v3/contenttype/forms">
+  <Display>DocumentLibraryForm</Display>
+  <Edit>DocumentLibraryForm</Edit>
+  <New>DocumentLibraryForm</New>
+</FormTemplates>
+</file>
+
+<file path=customXml/item3.xml><?xml version="1.0" encoding="utf-8"?>
 <p:properties xmlns:p="http://schemas.microsoft.com/office/2006/metadata/properties" xmlns:xsi="http://www.w3.org/2001/XMLSchema-instance" xmlns:pc="http://schemas.microsoft.com/office/infopath/2007/PartnerControls">
   <documentManagement/>
 </p:properties>
+</file>
+
+<file path=customXml/item4.xml>��< ? x m l   v e r s i o n = " 1 . 0 "   e n c o d i n g = " u t f - 1 6 " ? > < t o c   x m l n s : x s i = " h t t p : / / w w w . w 3 . o r g / 2 0 0 1 / X M L S c h e m a - i n s t a n c e "   x m l n s : x s d = " h t t p : / / w w w . w 3 . o r g / 2 0 0 1 / X M L S c h e m a " / > 
 </file>
 
 <file path=customXml/item5.xml><?xml version="1.0" encoding="utf-8"?>
@@ -11082,22 +12439,6 @@
 </file>
 
 <file path=customXml/itemProps1.xml><?xml version="1.0" encoding="utf-8"?>
-<ds:datastoreItem xmlns:ds="http://schemas.openxmlformats.org/officeDocument/2006/customXml" ds:itemID="{2B4E3624-18D3-4838-B6C9-CA3567EFE675}">
-  <ds:schemaRefs>
-    <ds:schemaRef ds:uri="http://www.w3.org/2001/XMLSchema"/>
-  </ds:schemaRefs>
-</ds:datastoreItem>
-</file>
-
-<file path=customXml/itemProps2.xml><?xml version="1.0" encoding="utf-8"?>
-<ds:datastoreItem xmlns:ds="http://schemas.openxmlformats.org/officeDocument/2006/customXml" ds:itemID="{A04731F0-8318-4F12-A4E6-D0CDE1E0D1E0}">
-  <ds:schemaRefs>
-    <ds:schemaRef ds:uri="http://schemas.microsoft.com/sharepoint/v3/contenttype/forms"/>
-  </ds:schemaRefs>
-</ds:datastoreItem>
-</file>
-
-<file path=customXml/itemProps3.xml><?xml version="1.0" encoding="utf-8"?>
 <ds:datastoreItem xmlns:ds="http://schemas.openxmlformats.org/officeDocument/2006/customXml" ds:itemID="{C21EB1E6-18EF-450E-A8C5-0CCCE5DDC56B}">
   <ds:schemaRefs>
     <ds:schemaRef ds:uri="http://schemas.microsoft.com/office/2006/metadata/contentType"/>
@@ -11113,7 +12454,15 @@
 </ds:datastoreItem>
 </file>
 
-<file path=customXml/itemProps4.xml><?xml version="1.0" encoding="utf-8"?>
+<file path=customXml/itemProps2.xml><?xml version="1.0" encoding="utf-8"?>
+<ds:datastoreItem xmlns:ds="http://schemas.openxmlformats.org/officeDocument/2006/customXml" ds:itemID="{A04731F0-8318-4F12-A4E6-D0CDE1E0D1E0}">
+  <ds:schemaRefs>
+    <ds:schemaRef ds:uri="http://schemas.microsoft.com/sharepoint/v3/contenttype/forms"/>
+  </ds:schemaRefs>
+</ds:datastoreItem>
+</file>
+
+<file path=customXml/itemProps3.xml><?xml version="1.0" encoding="utf-8"?>
 <ds:datastoreItem xmlns:ds="http://schemas.openxmlformats.org/officeDocument/2006/customXml" ds:itemID="{D5B9A471-6C36-4B4B-96FA-DE9DBD80BDEF}">
   <ds:schemaRefs>
     <ds:schemaRef ds:uri="http://schemas.microsoft.com/office/2006/metadata/properties"/>
@@ -11122,8 +12471,16 @@
 </ds:datastoreItem>
 </file>
 
+<file path=customXml/itemProps4.xml><?xml version="1.0" encoding="utf-8"?>
+<ds:datastoreItem xmlns:ds="http://schemas.openxmlformats.org/officeDocument/2006/customXml" ds:itemID="{2B4E3624-18D3-4838-B6C9-CA3567EFE675}">
+  <ds:schemaRefs>
+    <ds:schemaRef ds:uri="http://www.w3.org/2001/XMLSchema"/>
+  </ds:schemaRefs>
+</ds:datastoreItem>
+</file>
+
 <file path=customXml/itemProps5.xml><?xml version="1.0" encoding="utf-8"?>
-<ds:datastoreItem xmlns:ds="http://schemas.openxmlformats.org/officeDocument/2006/customXml" ds:itemID="{2EEBA6F9-E0B3-44CB-84EE-2BFB822B8BF2}">
+<ds:datastoreItem xmlns:ds="http://schemas.openxmlformats.org/officeDocument/2006/customXml" ds:itemID="{24C86C87-5C08-4C22-A4C6-1EA047EFEA21}">
   <ds:schemaRefs>
     <ds:schemaRef ds:uri="http://schemas.openxmlformats.org/officeDocument/2006/bibliography"/>
   </ds:schemaRefs>

</xml_diff>